<commit_message>
doplnujem zapisnice a sprinty
</commit_message>
<xml_diff>
--- a/sprinty/Sprint 3.docx
+++ b/sprinty/Sprint 3.docx
@@ -10,19 +10,12 @@
           <w:lang w:val="sk-SK"/>
         </w:rPr>
       </w:pPr>
-      <w:proofErr w:type="spellStart"/>
-      <w:r>
-        <w:rPr>
-          <w:lang w:val="sk-SK"/>
-        </w:rPr>
-        <w:t>Sprint</w:t>
-      </w:r>
-      <w:proofErr w:type="spellEnd"/>
-      <w:r>
-        <w:rPr>
-          <w:lang w:val="sk-SK"/>
-        </w:rPr>
-        <w:t xml:space="preserve"> </w:t>
+      <w:bookmarkStart w:id="0" w:name="_Hlk120607852"/>
+      <w:r>
+        <w:rPr>
+          <w:lang w:val="sk-SK"/>
+        </w:rPr>
+        <w:t xml:space="preserve">Sprint </w:t>
       </w:r>
       <w:r>
         <w:rPr>
@@ -34,44 +27,14 @@
         <w:rPr>
           <w:lang w:val="sk-SK"/>
         </w:rPr>
-        <w:t xml:space="preserve"> – </w:t>
-      </w:r>
-      <w:proofErr w:type="spellStart"/>
-      <w:r>
-        <w:rPr>
-          <w:lang w:val="sk-SK"/>
-        </w:rPr>
-        <w:t>Operation</w:t>
-      </w:r>
-      <w:proofErr w:type="spellEnd"/>
-      <w:r>
-        <w:rPr>
-          <w:lang w:val="sk-SK"/>
-        </w:rPr>
-        <w:t xml:space="preserve"> </w:t>
-      </w:r>
-      <w:proofErr w:type="spellStart"/>
-      <w:r>
-        <w:rPr>
-          <w:lang w:val="sk-SK"/>
-        </w:rPr>
-        <w:t>Men</w:t>
-      </w:r>
-      <w:proofErr w:type="spellEnd"/>
-      <w:r>
-        <w:rPr>
-          <w:lang w:val="sk-SK"/>
-        </w:rPr>
-        <w:t xml:space="preserve"> At </w:t>
-      </w:r>
-      <w:proofErr w:type="spellStart"/>
-      <w:r>
-        <w:rPr>
-          <w:lang w:val="sk-SK"/>
-        </w:rPr>
-        <w:t>Work</w:t>
-      </w:r>
-      <w:proofErr w:type="spellEnd"/>
+        <w:t xml:space="preserve"> – Operation </w:t>
+      </w:r>
+      <w:r>
+        <w:rPr>
+          <w:lang w:val="sk-SK"/>
+        </w:rPr>
+        <w:t>Men At Work</w:t>
+      </w:r>
     </w:p>
     <w:p>
       <w:pPr>
@@ -148,28 +111,12 @@
                 <w:lang w:val="sk-SK"/>
               </w:rPr>
             </w:pPr>
-            <w:proofErr w:type="spellStart"/>
-            <w:r>
-              <w:rPr>
-                <w:lang w:val="sk-SK"/>
-              </w:rPr>
-              <w:t>Mid-Sprint</w:t>
-            </w:r>
-            <w:proofErr w:type="spellEnd"/>
-            <w:r>
-              <w:rPr>
-                <w:lang w:val="sk-SK"/>
-              </w:rPr>
-              <w:t xml:space="preserve"> </w:t>
-            </w:r>
-            <w:proofErr w:type="spellStart"/>
-            <w:r>
-              <w:rPr>
-                <w:lang w:val="sk-SK"/>
-              </w:rPr>
-              <w:t>review</w:t>
-            </w:r>
-            <w:proofErr w:type="spellEnd"/>
+            <w:r>
+              <w:rPr>
+                <w:lang w:val="sk-SK"/>
+              </w:rPr>
+              <w:t>Mid-Sprint review</w:t>
+            </w:r>
           </w:p>
         </w:tc>
         <w:tc>
@@ -198,16 +145,8 @@
               <w:rPr>
                 <w:lang w:val="sk-SK"/>
               </w:rPr>
-              <w:t xml:space="preserve">EOS </w:t>
-            </w:r>
-            <w:proofErr w:type="spellStart"/>
-            <w:r>
-              <w:rPr>
-                <w:lang w:val="sk-SK"/>
-              </w:rPr>
-              <w:t>review</w:t>
-            </w:r>
-            <w:proofErr w:type="spellEnd"/>
+              <w:t>EOS review</w:t>
+            </w:r>
           </w:p>
         </w:tc>
         <w:tc>
@@ -247,21 +186,7 @@
               <w:rPr>
                 <w:lang w:val="sk-SK"/>
               </w:rPr>
-              <w:t xml:space="preserve">Richard Andrášik (Scrum </w:t>
-            </w:r>
-            <w:proofErr w:type="spellStart"/>
-            <w:r>
-              <w:rPr>
-                <w:lang w:val="sk-SK"/>
-              </w:rPr>
-              <w:t>Master</w:t>
-            </w:r>
-            <w:proofErr w:type="spellEnd"/>
-            <w:r>
-              <w:rPr>
-                <w:lang w:val="sk-SK"/>
-              </w:rPr>
-              <w:t>)</w:t>
+              <w:t>Richard Andrášik (Scrum Master)</w:t>
             </w:r>
           </w:p>
         </w:tc>
@@ -280,21 +205,7 @@
               <w:rPr>
                 <w:lang w:val="sk-SK"/>
               </w:rPr>
-              <w:t xml:space="preserve">Vytvoriť nové </w:t>
-            </w:r>
-            <w:proofErr w:type="spellStart"/>
-            <w:r>
-              <w:rPr>
-                <w:lang w:val="sk-SK"/>
-              </w:rPr>
-              <w:t>wireframy</w:t>
-            </w:r>
-            <w:proofErr w:type="spellEnd"/>
-            <w:r>
-              <w:rPr>
-                <w:lang w:val="sk-SK"/>
-              </w:rPr>
-              <w:t xml:space="preserve"> celej aplikácie</w:t>
+              <w:t>Vytvoriť nové wireframy celej aplikácie</w:t>
             </w:r>
           </w:p>
         </w:tc>
@@ -313,21 +224,7 @@
               <w:rPr>
                 <w:lang w:val="sk-SK"/>
               </w:rPr>
-              <w:t xml:space="preserve">2 zo 4 </w:t>
-            </w:r>
-            <w:proofErr w:type="spellStart"/>
-            <w:r>
-              <w:rPr>
-                <w:lang w:val="sk-SK"/>
-              </w:rPr>
-              <w:t>wireframov</w:t>
-            </w:r>
-            <w:proofErr w:type="spellEnd"/>
-            <w:r>
-              <w:rPr>
-                <w:lang w:val="sk-SK"/>
-              </w:rPr>
-              <w:t xml:space="preserve"> sú hotové</w:t>
+              <w:t>2 zo 4 wireframov sú hotové</w:t>
             </w:r>
           </w:p>
         </w:tc>
@@ -353,6 +250,12 @@
                 <w:lang w:val="sk-SK"/>
               </w:rPr>
             </w:pPr>
+            <w:r>
+              <w:rPr>
+                <w:lang w:val="sk-SK"/>
+              </w:rPr>
+              <w:t>Všetky wireframy hotové</w:t>
+            </w:r>
           </w:p>
         </w:tc>
         <w:tc>
@@ -360,7 +263,11 @@
             <w:tcW w:w="739" w:type="dxa"/>
             <w:vAlign w:val="center"/>
           </w:tcPr>
-          <w:p/>
+          <w:p>
+            <w:r>
+              <w:t>100%</w:t>
+            </w:r>
+          </w:p>
         </w:tc>
       </w:tr>
       <w:tr>
@@ -382,16 +289,8 @@
               <w:rPr>
                 <w:lang w:val="sk-SK"/>
               </w:rPr>
-              <w:t xml:space="preserve">Samuel </w:t>
-            </w:r>
-            <w:proofErr w:type="spellStart"/>
-            <w:r>
-              <w:rPr>
-                <w:lang w:val="sk-SK"/>
-              </w:rPr>
-              <w:t>Kačeriak</w:t>
-            </w:r>
-            <w:proofErr w:type="spellEnd"/>
+              <w:t>Samuel Kačeriak</w:t>
+            </w:r>
           </w:p>
         </w:tc>
         <w:tc>
@@ -434,30 +333,8 @@
               <w:rPr>
                 <w:lang w:val="sk-SK"/>
               </w:rPr>
-              <w:t xml:space="preserve">Metodika vyzerá hnusne, </w:t>
-            </w:r>
-            <w:proofErr w:type="spellStart"/>
-            <w:r>
-              <w:rPr>
-                <w:lang w:val="sk-SK"/>
-              </w:rPr>
-              <w:t>šipky</w:t>
-            </w:r>
-            <w:proofErr w:type="spellEnd"/>
-            <w:r>
-              <w:rPr>
-                <w:lang w:val="sk-SK"/>
-              </w:rPr>
-              <w:t xml:space="preserve"> sú </w:t>
-            </w:r>
-            <w:proofErr w:type="spellStart"/>
-            <w:r>
-              <w:rPr>
-                <w:lang w:val="sk-SK"/>
-              </w:rPr>
-              <w:t>ok</w:t>
-            </w:r>
-            <w:proofErr w:type="spellEnd"/>
+              <w:t>Metodika vyzerá hnusne, šipky sú ok</w:t>
+            </w:r>
           </w:p>
         </w:tc>
         <w:tc>
@@ -476,7 +353,11 @@
             <w:tcW w:w="2268" w:type="dxa"/>
             <w:vAlign w:val="center"/>
           </w:tcPr>
-          <w:p/>
+          <w:p>
+            <w:r>
+              <w:t>Ondrej mu vymazal šípky, ale je done</w:t>
+            </w:r>
+          </w:p>
         </w:tc>
         <w:tc>
           <w:tcPr>
@@ -489,6 +370,12 @@
                 <w:lang w:val="sk-SK"/>
               </w:rPr>
             </w:pPr>
+            <w:r>
+              <w:rPr>
+                <w:lang w:val="sk-SK"/>
+              </w:rPr>
+              <w:t>100%</w:t>
+            </w:r>
           </w:p>
         </w:tc>
       </w:tr>
@@ -530,30 +417,8 @@
               <w:rPr>
                 <w:lang w:val="sk-SK"/>
               </w:rPr>
-              <w:t xml:space="preserve">Lepší </w:t>
-            </w:r>
-            <w:proofErr w:type="spellStart"/>
-            <w:r>
-              <w:rPr>
-                <w:lang w:val="sk-SK"/>
-              </w:rPr>
-              <w:t>drag</w:t>
-            </w:r>
-            <w:proofErr w:type="spellEnd"/>
-            <w:r>
-              <w:rPr>
-                <w:lang w:val="sk-SK"/>
-              </w:rPr>
-              <w:t xml:space="preserve"> and drop, vytvorenie </w:t>
-            </w:r>
-            <w:proofErr w:type="spellStart"/>
-            <w:r>
-              <w:rPr>
-                <w:lang w:val="sk-SK"/>
-              </w:rPr>
-              <w:t>storu</w:t>
-            </w:r>
-            <w:proofErr w:type="spellEnd"/>
+              <w:t>Lepší drag and drop, vytvorenie storu</w:t>
+            </w:r>
           </w:p>
         </w:tc>
         <w:tc>
@@ -603,6 +468,12 @@
                 <w:lang w:val="sk-SK"/>
               </w:rPr>
             </w:pPr>
+            <w:r>
+              <w:rPr>
+                <w:lang w:val="sk-SK"/>
+              </w:rPr>
+              <w:t>Dokončil svoju prácu ale sám nevie ako</w:t>
+            </w:r>
           </w:p>
         </w:tc>
         <w:tc>
@@ -610,7 +481,11 @@
             <w:tcW w:w="739" w:type="dxa"/>
             <w:vAlign w:val="center"/>
           </w:tcPr>
-          <w:p/>
+          <w:p>
+            <w:r>
+              <w:t>100%</w:t>
+            </w:r>
+          </w:p>
         </w:tc>
       </w:tr>
       <w:tr>
@@ -632,16 +507,8 @@
               <w:rPr>
                 <w:lang w:val="sk-SK"/>
               </w:rPr>
-              <w:t xml:space="preserve">Roman </w:t>
-            </w:r>
-            <w:proofErr w:type="spellStart"/>
-            <w:r>
-              <w:rPr>
-                <w:lang w:val="sk-SK"/>
-              </w:rPr>
-              <w:t>Grom</w:t>
-            </w:r>
-            <w:proofErr w:type="spellEnd"/>
+              <w:t>Roman Grom</w:t>
+            </w:r>
           </w:p>
         </w:tc>
         <w:tc>
@@ -655,6 +522,12 @@
                 <w:lang w:val="sk-SK"/>
               </w:rPr>
             </w:pPr>
+            <w:r>
+              <w:rPr>
+                <w:lang w:val="sk-SK"/>
+              </w:rPr>
+              <w:t>Komponent pre odosielanie dát do backendu</w:t>
+            </w:r>
           </w:p>
         </w:tc>
         <w:tc>
@@ -668,6 +541,12 @@
                 <w:lang w:val="sk-SK"/>
               </w:rPr>
             </w:pPr>
+            <w:r>
+              <w:rPr>
+                <w:lang w:val="sk-SK"/>
+              </w:rPr>
+              <w:t>Briefing hotový, ešte nezačal s prácou</w:t>
+            </w:r>
           </w:p>
         </w:tc>
         <w:tc>
@@ -676,11 +555,15 @@
             <w:vAlign w:val="center"/>
           </w:tcPr>
           <w:p>
-            <w:pPr>
-              <w:rPr>
-                <w:lang w:val="sk-SK"/>
-              </w:rPr>
-            </w:pPr>
+            <w:r>
+              <w:rPr>
+                <w:lang w:val="sk-SK"/>
+              </w:rPr>
+              <w:t>10</w:t>
+            </w:r>
+            <w:r>
+              <w:t>%</w:t>
+            </w:r>
           </w:p>
         </w:tc>
         <w:tc>
@@ -694,6 +577,12 @@
                 <w:lang w:val="sk-SK"/>
               </w:rPr>
             </w:pPr>
+            <w:r>
+              <w:rPr>
+                <w:lang w:val="sk-SK"/>
+              </w:rPr>
+              <w:t>Komponent dokomponovaný</w:t>
+            </w:r>
           </w:p>
         </w:tc>
         <w:tc>
@@ -701,7 +590,11 @@
             <w:tcW w:w="739" w:type="dxa"/>
             <w:vAlign w:val="center"/>
           </w:tcPr>
-          <w:p/>
+          <w:p>
+            <w:r>
+              <w:t>100%</w:t>
+            </w:r>
+          </w:p>
         </w:tc>
       </w:tr>
       <w:tr>
@@ -742,35 +635,7 @@
               <w:rPr>
                 <w:lang w:val="sk-SK"/>
               </w:rPr>
-              <w:t xml:space="preserve">Oprava </w:t>
-            </w:r>
-            <w:proofErr w:type="spellStart"/>
-            <w:r>
-              <w:rPr>
-                <w:lang w:val="sk-SK"/>
-              </w:rPr>
-              <w:t>drag</w:t>
-            </w:r>
-            <w:proofErr w:type="spellEnd"/>
-            <w:r>
-              <w:rPr>
-                <w:lang w:val="sk-SK"/>
-              </w:rPr>
-              <w:t xml:space="preserve"> and </w:t>
-            </w:r>
-            <w:proofErr w:type="spellStart"/>
-            <w:r>
-              <w:rPr>
-                <w:lang w:val="sk-SK"/>
-              </w:rPr>
-              <w:t>dropu</w:t>
-            </w:r>
-            <w:proofErr w:type="spellEnd"/>
-            <w:r>
-              <w:rPr>
-                <w:lang w:val="sk-SK"/>
-              </w:rPr>
-              <w:t xml:space="preserve"> po Andrejovi</w:t>
+              <w:t>Oprava drag and dropu po Andrejovi</w:t>
             </w:r>
             <w:r>
               <w:rPr>
@@ -778,14 +643,12 @@
               </w:rPr>
               <w:t xml:space="preserve">, </w:t>
             </w:r>
-            <w:proofErr w:type="spellStart"/>
             <w:r>
               <w:rPr>
                 <w:lang w:val="sk-SK"/>
               </w:rPr>
               <w:t>backend</w:t>
             </w:r>
-            <w:proofErr w:type="spellEnd"/>
           </w:p>
         </w:tc>
         <w:tc>
@@ -799,33 +662,11 @@
                 <w:lang w:val="sk-SK"/>
               </w:rPr>
             </w:pPr>
-            <w:proofErr w:type="spellStart"/>
-            <w:r>
-              <w:rPr>
-                <w:lang w:val="sk-SK"/>
-              </w:rPr>
-              <w:t>Docker</w:t>
-            </w:r>
-            <w:proofErr w:type="spellEnd"/>
-            <w:r>
-              <w:rPr>
-                <w:lang w:val="sk-SK"/>
-              </w:rPr>
-              <w:t xml:space="preserve">  integrácia hotová, komponenty pre </w:t>
-            </w:r>
-            <w:proofErr w:type="spellStart"/>
-            <w:r>
-              <w:rPr>
-                <w:lang w:val="sk-SK"/>
-              </w:rPr>
-              <w:t>drag</w:t>
-            </w:r>
-            <w:proofErr w:type="spellEnd"/>
-            <w:r>
-              <w:rPr>
-                <w:lang w:val="sk-SK"/>
-              </w:rPr>
-              <w:t xml:space="preserve"> and drop</w:t>
+            <w:r>
+              <w:rPr>
+                <w:lang w:val="sk-SK"/>
+              </w:rPr>
+              <w:t>Docker  integrácia hotová, komponenty pre drag and drop</w:t>
             </w:r>
           </w:p>
         </w:tc>
@@ -851,6 +692,12 @@
                 <w:lang w:val="sk-SK"/>
               </w:rPr>
             </w:pPr>
+            <w:r>
+              <w:rPr>
+                <w:lang w:val="sk-SK"/>
+              </w:rPr>
+              <w:t>Rework frontendu hotový, zakomponovanie dockera a prepojenia</w:t>
+            </w:r>
           </w:p>
         </w:tc>
         <w:tc>
@@ -864,6 +711,12 @@
                 <w:lang w:val="sk-SK"/>
               </w:rPr>
             </w:pPr>
+            <w:r>
+              <w:rPr>
+                <w:lang w:val="sk-SK"/>
+              </w:rPr>
+              <w:t>100%</w:t>
+            </w:r>
           </w:p>
         </w:tc>
       </w:tr>
@@ -886,16 +739,8 @@
               <w:rPr>
                 <w:lang w:val="sk-SK"/>
               </w:rPr>
-              <w:t xml:space="preserve">Vojtech </w:t>
-            </w:r>
-            <w:proofErr w:type="spellStart"/>
-            <w:r>
-              <w:rPr>
-                <w:lang w:val="sk-SK"/>
-              </w:rPr>
-              <w:t>Fudaly</w:t>
-            </w:r>
-            <w:proofErr w:type="spellEnd"/>
+              <w:t>Vojtech Fudaly</w:t>
+            </w:r>
           </w:p>
         </w:tc>
         <w:tc>
@@ -913,16 +758,8 @@
               <w:rPr>
                 <w:lang w:val="sk-SK"/>
               </w:rPr>
-              <w:t xml:space="preserve">Tímová webstránka, komponenty na </w:t>
-            </w:r>
-            <w:proofErr w:type="spellStart"/>
-            <w:r>
-              <w:rPr>
-                <w:lang w:val="sk-SK"/>
-              </w:rPr>
-              <w:t>frontend</w:t>
-            </w:r>
-            <w:proofErr w:type="spellEnd"/>
+              <w:t>Tímová webstránka, komponenty na frontend</w:t>
+            </w:r>
           </w:p>
         </w:tc>
         <w:tc>
@@ -972,6 +809,12 @@
                 <w:lang w:val="sk-SK"/>
               </w:rPr>
             </w:pPr>
+            <w:r>
+              <w:rPr>
+                <w:lang w:val="sk-SK"/>
+              </w:rPr>
+              <w:t>Tech support, opravovanie bugov</w:t>
+            </w:r>
           </w:p>
         </w:tc>
         <w:tc>
@@ -979,7 +822,11 @@
             <w:tcW w:w="739" w:type="dxa"/>
             <w:vAlign w:val="center"/>
           </w:tcPr>
-          <w:p/>
+          <w:p>
+            <w:r>
+              <w:t>100%</w:t>
+            </w:r>
+          </w:p>
         </w:tc>
       </w:tr>
     </w:tbl>
@@ -991,57 +838,13 @@
           <w:lang w:val="sk-SK"/>
         </w:rPr>
       </w:pPr>
-      <w:proofErr w:type="spellStart"/>
       <w:r>
         <w:rPr>
           <w:b/>
           <w:bCs/>
           <w:lang w:val="sk-SK"/>
         </w:rPr>
-        <w:t>Z</w:t>
-      </w:r>
-      <w:r>
-        <w:rPr>
-          <w:b/>
-          <w:bCs/>
-          <w:lang w:val="sk-SK"/>
-        </w:rPr>
-        <w:t>w</w:t>
-      </w:r>
-      <w:r>
-        <w:rPr>
-          <w:b/>
-          <w:bCs/>
-          <w:lang w:val="sk-SK"/>
-        </w:rPr>
-        <w:t>hrnutie</w:t>
-      </w:r>
-      <w:proofErr w:type="spellEnd"/>
-      <w:r>
-        <w:rPr>
-          <w:b/>
-          <w:bCs/>
-          <w:lang w:val="sk-SK"/>
-        </w:rPr>
-        <w:t xml:space="preserve"> </w:t>
-      </w:r>
-      <w:proofErr w:type="spellStart"/>
-      <w:r>
-        <w:rPr>
-          <w:b/>
-          <w:bCs/>
-          <w:lang w:val="sk-SK"/>
-        </w:rPr>
-        <w:t>sprintu</w:t>
-      </w:r>
-      <w:proofErr w:type="spellEnd"/>
-      <w:r>
-        <w:rPr>
-          <w:b/>
-          <w:bCs/>
-          <w:lang w:val="sk-SK"/>
-        </w:rPr>
-        <w:t>:</w:t>
+        <w:t>Zhrnutie sprintu:</w:t>
       </w:r>
     </w:p>
     <w:p>
@@ -1087,32 +890,37 @@
         <w:rPr>
           <w:lang w:val="sk-SK"/>
         </w:rPr>
-        <w:t xml:space="preserve">Trvanie </w:t>
-      </w:r>
-      <w:proofErr w:type="spellStart"/>
-      <w:r>
-        <w:rPr>
-          <w:lang w:val="sk-SK"/>
-        </w:rPr>
-        <w:t>sprin</w:t>
-      </w:r>
-      <w:r>
-        <w:rPr>
-          <w:lang w:val="sk-SK"/>
-        </w:rPr>
-        <w:t>tu</w:t>
-      </w:r>
-      <w:proofErr w:type="spellEnd"/>
-      <w:r>
-        <w:rPr>
-          <w:lang w:val="sk-SK"/>
-        </w:rPr>
-        <w:t>: 15.11 – 29.11</w:t>
+        <w:t>Trvanie sprin</w:t>
+      </w:r>
+      <w:r>
+        <w:rPr>
+          <w:lang w:val="sk-SK"/>
+        </w:rPr>
+        <w:t>tu: 15.11 – 29.11</w:t>
       </w:r>
     </w:p>
     <w:p>
       <w:pPr>
         <w:rPr>
+          <w:lang w:val="sk-SK"/>
+        </w:rPr>
+      </w:pPr>
+      <w:r>
+        <w:rPr>
+          <w:lang w:val="sk-SK"/>
+        </w:rPr>
+        <w:t>Vytvore</w:t>
+      </w:r>
+      <w:r>
+        <w:rPr>
+          <w:lang w:val="sk-SK"/>
+        </w:rPr>
+        <w:t>nie funkčného prototypu frontendu aplikácie a prepojenie s backendom. Po tomto sprinte je základná funkcionalita aplikácie hotová. Nové wireframy, metodika a komponenty tímovej stránky.</w:t>
+      </w:r>
+    </w:p>
+    <w:p>
+      <w:pPr>
+        <w:rPr>
           <w:b/>
           <w:bCs/>
           <w:lang w:val="sk-SK"/>
@@ -1124,79 +932,76 @@
           <w:bCs/>
           <w:lang w:val="sk-SK"/>
         </w:rPr>
-        <w:t xml:space="preserve">Začiatok </w:t>
-      </w:r>
-      <w:proofErr w:type="spellStart"/>
-      <w:r>
+        <w:t>Začiatok sprintu:</w:t>
+      </w:r>
+    </w:p>
+    <w:p>
+      <w:pPr>
+        <w:ind w:firstLine="720"/>
+        <w:rPr>
+          <w:lang w:val="sk-SK"/>
+        </w:rPr>
+      </w:pPr>
+      <w:r>
+        <w:rPr>
+          <w:lang w:val="sk-SK"/>
+        </w:rPr>
+        <w:t>Cieľom tohto sprintu je vytvoriť prezentovateľnú verziu aplikácie, čo už vyzerá v pohode. Stále však zostáva veľa práce a Andrej a Richard stále netušia čo sa v tomto projekte robí.</w:t>
+      </w:r>
+      <w:r>
+        <w:rPr>
+          <w:lang w:val="sk-SK"/>
+        </w:rPr>
+        <w:t xml:space="preserve"> Sprint obsahuje menšie množstvo komplikovanejších úloh</w:t>
+      </w:r>
+      <w:r>
+        <w:rPr>
+          <w:lang w:val="sk-SK"/>
+        </w:rPr>
+        <w:t xml:space="preserve"> ako obyčajne. Potrvá štandardných 14 dní a všetci máme už od začiatku rozdelené nejaké úlohy, ktorými začneme hneď.</w:t>
+      </w:r>
+    </w:p>
+    <w:p>
+      <w:pPr>
         <w:rPr>
           <w:b/>
           <w:bCs/>
           <w:lang w:val="sk-SK"/>
         </w:rPr>
-        <w:t>sprintu</w:t>
-      </w:r>
-      <w:proofErr w:type="spellEnd"/>
+      </w:pPr>
       <w:r>
         <w:rPr>
           <w:b/>
           <w:bCs/>
           <w:lang w:val="sk-SK"/>
         </w:rPr>
-        <w:t>:</w:t>
+        <w:t>Rekapitulácia v strede sprintu:</w:t>
       </w:r>
     </w:p>
     <w:p>
       <w:pPr>
-        <w:ind w:firstLine="720"/>
-        <w:rPr>
-          <w:lang w:val="sk-SK"/>
-        </w:rPr>
-      </w:pPr>
-      <w:r>
-        <w:rPr>
-          <w:lang w:val="sk-SK"/>
-        </w:rPr>
-        <w:t xml:space="preserve">Cieľom tohto </w:t>
-      </w:r>
-      <w:proofErr w:type="spellStart"/>
-      <w:r>
-        <w:rPr>
-          <w:lang w:val="sk-SK"/>
-        </w:rPr>
-        <w:t>sprintu</w:t>
-      </w:r>
-      <w:proofErr w:type="spellEnd"/>
-      <w:r>
-        <w:rPr>
-          <w:lang w:val="sk-SK"/>
-        </w:rPr>
-        <w:t xml:space="preserve"> je vytvoriť prezentovateľnú verziu aplikácie, čo už vyzerá v pohode. Stále však zostáva veľa práce a Andrej a Richard stále netušia čo sa v tomto projekte robí.</w:t>
-      </w:r>
-      <w:r>
-        <w:rPr>
-          <w:lang w:val="sk-SK"/>
-        </w:rPr>
-        <w:t xml:space="preserve"> </w:t>
-      </w:r>
-      <w:proofErr w:type="spellStart"/>
-      <w:r>
-        <w:rPr>
-          <w:lang w:val="sk-SK"/>
-        </w:rPr>
-        <w:t>Sprint</w:t>
-      </w:r>
-      <w:proofErr w:type="spellEnd"/>
-      <w:r>
-        <w:rPr>
-          <w:lang w:val="sk-SK"/>
-        </w:rPr>
-        <w:t xml:space="preserve"> obsahuje menšie množstvo komplikovanejších úloh</w:t>
-      </w:r>
-      <w:r>
-        <w:rPr>
-          <w:lang w:val="sk-SK"/>
-        </w:rPr>
-        <w:t xml:space="preserve"> ako obyčajne. Potrvá štandardných 14 dní a všetci máme už od začiatku rozdelené nejaké úlohy, ktorými začneme hneď.</w:t>
+        <w:rPr>
+          <w:lang w:val="sk-SK"/>
+        </w:rPr>
+      </w:pPr>
+      <w:r>
+        <w:rPr>
+          <w:lang w:val="sk-SK"/>
+        </w:rPr>
+        <w:tab/>
+        <w:t>Prvý krát sme počas sprintu pod priamkou ideálneho trendu.</w:t>
+      </w:r>
+      <w:r>
+        <w:rPr>
+          <w:lang w:val="sk-SK"/>
+        </w:rPr>
+        <w:t xml:space="preserve"> Máme ideálne množstvo úloh na dĺžku sprintu. Všetky úlohy sú rozdelené a pracuje sa na nich postupne, žiadne dodatočné prideľovanie nemusí scrum master v strede sprintu vykonávať.</w:t>
+      </w:r>
+      <w:r>
+        <w:rPr>
+          <w:lang w:val="sk-SK"/>
+        </w:rPr>
+        <w:t xml:space="preserve"> Väčšina úloh je už dokončená, mnohé sa práve vykonávajú a len málo úloh nebolo vôbec začatých. Týmto tempom skončíme s úlohami s miernym náskokom.</w:t>
       </w:r>
     </w:p>
     <w:p>
@@ -1213,207 +1018,112 @@
           <w:bCs/>
           <w:lang w:val="sk-SK"/>
         </w:rPr>
-        <w:t xml:space="preserve">Rekapitulácia v strede </w:t>
-      </w:r>
-      <w:proofErr w:type="spellStart"/>
+        <w:t>Reflexia sprintu:</w:t>
+      </w:r>
+    </w:p>
+    <w:p>
+      <w:pPr>
+        <w:rPr>
+          <w:lang w:val="sk-SK"/>
+        </w:rPr>
+      </w:pPr>
       <w:r>
         <w:rPr>
           <w:b/>
           <w:bCs/>
           <w:lang w:val="sk-SK"/>
         </w:rPr>
-        <w:t>sprintu</w:t>
-      </w:r>
-      <w:proofErr w:type="spellEnd"/>
-      <w:r>
+        <w:tab/>
+      </w:r>
+      <w:r>
+        <w:rPr>
+          <w:lang w:val="sk-SK"/>
+        </w:rPr>
+        <w:t xml:space="preserve"> </w:t>
+      </w:r>
+      <w:r>
+        <w:rPr>
+          <w:lang w:val="sk-SK"/>
+        </w:rPr>
+        <w:t xml:space="preserve">Na konci sprintu sme v pohode hotový s úlohami. Niektorí z nás stihli urobiť úlohy v prvý týždeň a nemali prácu na druhý. Prvý krát sme skončili s náskokom aj keď máme problémy </w:t>
+      </w:r>
+      <w:r>
+        <w:rPr>
+          <w:lang w:val="sk-SK"/>
+        </w:rPr>
+        <w:t>vymýšľať</w:t>
+      </w:r>
+      <w:r>
+        <w:rPr>
+          <w:lang w:val="sk-SK"/>
+        </w:rPr>
+        <w:t xml:space="preserve"> úlohy pre všetkých na ďalší sprint. </w:t>
+      </w:r>
+      <w:r>
+        <w:rPr>
+          <w:lang w:val="sk-SK"/>
+        </w:rPr>
+        <w:t>V ďalšom sprinte plánujeme dať trochu viac úloh a prácu na aplikácie pre všetkých aby boli všetci zoznámení s kódom.</w:t>
+      </w:r>
+    </w:p>
+    <w:p>
+      <w:pPr>
         <w:rPr>
           <w:b/>
           <w:bCs/>
           <w:lang w:val="sk-SK"/>
         </w:rPr>
-        <w:t>:</w:t>
-      </w:r>
-    </w:p>
-    <w:p>
-      <w:pPr>
-        <w:rPr>
-          <w:lang w:val="sk-SK"/>
-        </w:rPr>
-      </w:pPr>
-      <w:r>
-        <w:rPr>
-          <w:lang w:val="sk-SK"/>
-        </w:rPr>
-        <w:tab/>
-        <w:t xml:space="preserve">Prvý krát sme počas </w:t>
-      </w:r>
-      <w:proofErr w:type="spellStart"/>
-      <w:r>
-        <w:rPr>
-          <w:lang w:val="sk-SK"/>
-        </w:rPr>
-        <w:t>sprintu</w:t>
-      </w:r>
-      <w:proofErr w:type="spellEnd"/>
-      <w:r>
-        <w:rPr>
-          <w:lang w:val="sk-SK"/>
-        </w:rPr>
-        <w:t xml:space="preserve"> pod priamkou ideálneho trendu.</w:t>
-      </w:r>
-      <w:r>
-        <w:rPr>
-          <w:lang w:val="sk-SK"/>
-        </w:rPr>
-        <w:t xml:space="preserve"> Máme ideálne množstvo úloh na dĺžku </w:t>
-      </w:r>
-      <w:proofErr w:type="spellStart"/>
-      <w:r>
-        <w:rPr>
-          <w:lang w:val="sk-SK"/>
-        </w:rPr>
-        <w:t>sprintu</w:t>
-      </w:r>
-      <w:proofErr w:type="spellEnd"/>
-      <w:r>
-        <w:rPr>
-          <w:lang w:val="sk-SK"/>
-        </w:rPr>
-        <w:t xml:space="preserve">. Všetky úlohy sú rozdelené a pracuje sa na nich postupne, žiadne dodatočné prideľovanie nemusí </w:t>
-      </w:r>
-      <w:proofErr w:type="spellStart"/>
-      <w:r>
-        <w:rPr>
-          <w:lang w:val="sk-SK"/>
-        </w:rPr>
-        <w:t>scrum</w:t>
-      </w:r>
-      <w:proofErr w:type="spellEnd"/>
-      <w:r>
-        <w:rPr>
-          <w:lang w:val="sk-SK"/>
-        </w:rPr>
-        <w:t xml:space="preserve"> </w:t>
-      </w:r>
-      <w:proofErr w:type="spellStart"/>
-      <w:r>
-        <w:rPr>
-          <w:lang w:val="sk-SK"/>
-        </w:rPr>
-        <w:t>master</w:t>
-      </w:r>
-      <w:proofErr w:type="spellEnd"/>
-      <w:r>
-        <w:rPr>
-          <w:lang w:val="sk-SK"/>
-        </w:rPr>
-        <w:t xml:space="preserve"> v strede </w:t>
-      </w:r>
-      <w:proofErr w:type="spellStart"/>
-      <w:r>
-        <w:rPr>
-          <w:lang w:val="sk-SK"/>
-        </w:rPr>
-        <w:t>sprintu</w:t>
-      </w:r>
-      <w:proofErr w:type="spellEnd"/>
-      <w:r>
-        <w:rPr>
-          <w:lang w:val="sk-SK"/>
-        </w:rPr>
-        <w:t xml:space="preserve"> vykonávať.</w:t>
-      </w:r>
-      <w:r>
-        <w:rPr>
-          <w:lang w:val="sk-SK"/>
-        </w:rPr>
-        <w:t xml:space="preserve"> Väčšina úloh je už dokončená, mnohé sa práve vykonávajú a len málo úloh nebolo vôbec začatých. Týmto tempom skončíme s úlohami s miernym náskokom.</w:t>
-      </w:r>
-    </w:p>
-    <w:p>
-      <w:pPr>
+      </w:pPr>
+      <w:r>
         <w:rPr>
           <w:b/>
           <w:bCs/>
           <w:lang w:val="sk-SK"/>
         </w:rPr>
-      </w:pPr>
-      <w:r>
-        <w:rPr>
-          <w:b/>
-          <w:bCs/>
-          <w:lang w:val="sk-SK"/>
-        </w:rPr>
-        <w:t xml:space="preserve">Reflexia </w:t>
-      </w:r>
-      <w:proofErr w:type="spellStart"/>
-      <w:r>
-        <w:rPr>
-          <w:b/>
-          <w:bCs/>
-          <w:lang w:val="sk-SK"/>
-        </w:rPr>
-        <w:t>sprintu</w:t>
-      </w:r>
-      <w:proofErr w:type="spellEnd"/>
-      <w:r>
-        <w:rPr>
-          <w:b/>
-          <w:bCs/>
-          <w:lang w:val="sk-SK"/>
-        </w:rPr>
-        <w:t>:</w:t>
+        <w:lastRenderedPageBreak/>
+        <w:t>Burndown graf:</w:t>
       </w:r>
     </w:p>
+    <w:bookmarkEnd w:id="0"/>
     <w:p>
-      <w:pPr>
-        <w:rPr>
-          <w:lang w:val="sk-SK"/>
-        </w:rPr>
-      </w:pPr>
-      <w:r>
-        <w:rPr>
-          <w:b/>
-          <w:bCs/>
-          <w:lang w:val="sk-SK"/>
-        </w:rPr>
-        <w:tab/>
-      </w:r>
-      <w:r>
-        <w:rPr>
-          <w:lang w:val="sk-SK"/>
-        </w:rPr>
-        <w:t xml:space="preserve"> </w:t>
+      <w:r>
+        <w:drawing>
+          <wp:inline distT="0" distB="0" distL="0" distR="0" wp14:anchorId="492C6894" wp14:editId="22B51450">
+            <wp:extent cx="5731510" cy="2055495"/>
+            <wp:effectExtent l="0" t="0" r="0" b="0"/>
+            <wp:docPr id="1" name="Picture 1" descr="A picture containing chart&#10;&#10;Description automatically generated"/>
+            <wp:cNvGraphicFramePr>
+              <a:graphicFrameLocks xmlns:a="http://schemas.openxmlformats.org/drawingml/2006/main" noChangeAspect="1"/>
+            </wp:cNvGraphicFramePr>
+            <a:graphic xmlns:a="http://schemas.openxmlformats.org/drawingml/2006/main">
+              <a:graphicData uri="http://schemas.openxmlformats.org/drawingml/2006/picture">
+                <pic:pic xmlns:pic="http://schemas.openxmlformats.org/drawingml/2006/picture">
+                  <pic:nvPicPr>
+                    <pic:cNvPr id="1" name="Picture 1" descr="A picture containing chart&#10;&#10;Description automatically generated"/>
+                    <pic:cNvPicPr/>
+                  </pic:nvPicPr>
+                  <pic:blipFill>
+                    <a:blip r:embed="rId5"/>
+                    <a:stretch>
+                      <a:fillRect/>
+                    </a:stretch>
+                  </pic:blipFill>
+                  <pic:spPr>
+                    <a:xfrm>
+                      <a:off x="0" y="0"/>
+                      <a:ext cx="5731510" cy="2055495"/>
+                    </a:xfrm>
+                    <a:prstGeom prst="rect">
+                      <a:avLst/>
+                    </a:prstGeom>
+                  </pic:spPr>
+                </pic:pic>
+              </a:graphicData>
+            </a:graphic>
+          </wp:inline>
+        </w:drawing>
       </w:r>
     </w:p>
-    <w:p>
-      <w:pPr>
-        <w:rPr>
-          <w:b/>
-          <w:bCs/>
-          <w:lang w:val="sk-SK"/>
-        </w:rPr>
-      </w:pPr>
-      <w:proofErr w:type="spellStart"/>
-      <w:r>
-        <w:rPr>
-          <w:b/>
-          <w:bCs/>
-          <w:lang w:val="sk-SK"/>
-        </w:rPr>
-        <w:t>Burndown</w:t>
-      </w:r>
-      <w:proofErr w:type="spellEnd"/>
-      <w:r>
-        <w:rPr>
-          <w:b/>
-          <w:bCs/>
-          <w:lang w:val="sk-SK"/>
-        </w:rPr>
-        <w:t xml:space="preserve"> graf:</w:t>
-      </w:r>
-    </w:p>
-    <w:p/>
     <w:sectPr>
       <w:pgSz w:w="11906" w:h="16838"/>
       <w:pgMar w:top="1440" w:right="1440" w:bottom="1440" w:left="1440" w:header="708" w:footer="708" w:gutter="0"/>

</xml_diff>